<commit_message>
Fix issue related with place and method education
</commit_message>
<xml_diff>
--- a/Resources/ВоспитательныеЦелиИФразыДополнения.docx
+++ b/Resources/ВоспитательныеЦелиИФразыДополнения.docx
@@ -165,10 +165,344 @@
         </w:tc>
       </w:tr>
     </w:tbl>
-    <w:p>
-      <w:bookmarkStart w:id="0" w:name="_GoBack"/>
-      <w:bookmarkEnd w:id="0"/>
-    </w:p>
+    <w:p/>
+    <w:tbl>
+      <w:tblPr>
+        <w:tblStyle w:val="a3"/>
+        <w:tblW w:w="0" w:type="auto"/>
+        <w:tblLook w:val="04A0" w:firstRow="1" w:lastRow="0" w:firstColumn="1" w:lastColumn="0" w:noHBand="0" w:noVBand="1"/>
+      </w:tblPr>
+      <w:tblGrid>
+        <w:gridCol w:w="9345"/>
+      </w:tblGrid>
+      <w:tr>
+        <w:tc>
+          <w:tcPr>
+            <w:tcW w:w="9345" w:type="dxa"/>
+          </w:tcPr>
+          <w:p>
+            <w:pPr>
+              <w:tabs>
+                <w:tab w:val="left" w:pos="2688"/>
+              </w:tabs>
+            </w:pPr>
+            <w:r>
+              <w:rPr>
+                <w:rFonts w:ascii="Consolas" w:hAnsi="Consolas" w:cs="Consolas"/>
+                <w:color w:val="A31515"/>
+                <w:sz w:val="19"/>
+                <w:szCs w:val="19"/>
+              </w:rPr>
+              <w:t>Плац</w:t>
+            </w:r>
+          </w:p>
+        </w:tc>
+      </w:tr>
+      <w:tr>
+        <w:tc>
+          <w:tcPr>
+            <w:tcW w:w="9345" w:type="dxa"/>
+          </w:tcPr>
+          <w:p>
+            <w:r>
+              <w:rPr>
+                <w:rFonts w:ascii="Consolas" w:hAnsi="Consolas" w:cs="Consolas"/>
+                <w:color w:val="A31515"/>
+                <w:sz w:val="19"/>
+                <w:szCs w:val="19"/>
+              </w:rPr>
+              <w:t>Тир</w:t>
+            </w:r>
+          </w:p>
+        </w:tc>
+      </w:tr>
+      <w:tr>
+        <w:tc>
+          <w:tcPr>
+            <w:tcW w:w="9345" w:type="dxa"/>
+          </w:tcPr>
+          <w:p>
+            <w:r>
+              <w:rPr>
+                <w:rFonts w:ascii="Consolas" w:hAnsi="Consolas" w:cs="Consolas"/>
+                <w:color w:val="A31515"/>
+                <w:sz w:val="19"/>
+                <w:szCs w:val="19"/>
+              </w:rPr>
+              <w:t>Учебная лаборатория</w:t>
+            </w:r>
+          </w:p>
+        </w:tc>
+      </w:tr>
+      <w:tr>
+        <w:tc>
+          <w:tcPr>
+            <w:tcW w:w="9345" w:type="dxa"/>
+          </w:tcPr>
+          <w:p>
+            <w:pPr>
+              <w:rPr>
+                <w:rFonts w:ascii="Consolas" w:hAnsi="Consolas" w:cs="Consolas"/>
+                <w:color w:val="A31515"/>
+                <w:sz w:val="19"/>
+                <w:szCs w:val="19"/>
+              </w:rPr>
+            </w:pPr>
+            <w:r>
+              <w:rPr>
+                <w:rFonts w:ascii="Consolas" w:hAnsi="Consolas" w:cs="Consolas"/>
+                <w:color w:val="A31515"/>
+                <w:sz w:val="19"/>
+                <w:szCs w:val="19"/>
+              </w:rPr>
+              <w:t>Учебно-тренировочная площадка</w:t>
+            </w:r>
+          </w:p>
+        </w:tc>
+      </w:tr>
+      <w:tr>
+        <w:tc>
+          <w:tcPr>
+            <w:tcW w:w="9345" w:type="dxa"/>
+          </w:tcPr>
+          <w:p>
+            <w:pPr>
+              <w:rPr>
+                <w:rFonts w:ascii="Consolas" w:hAnsi="Consolas" w:cs="Consolas"/>
+                <w:color w:val="A31515"/>
+                <w:sz w:val="19"/>
+                <w:szCs w:val="19"/>
+              </w:rPr>
+            </w:pPr>
+            <w:r>
+              <w:rPr>
+                <w:rFonts w:ascii="Consolas" w:hAnsi="Consolas" w:cs="Consolas"/>
+                <w:color w:val="A31515"/>
+                <w:sz w:val="19"/>
+                <w:szCs w:val="19"/>
+              </w:rPr>
+              <w:t>Кумысная поляна</w:t>
+            </w:r>
+          </w:p>
+        </w:tc>
+      </w:tr>
+      <w:tr>
+        <w:tc>
+          <w:tcPr>
+            <w:tcW w:w="9345" w:type="dxa"/>
+          </w:tcPr>
+          <w:p>
+            <w:pPr>
+              <w:rPr>
+                <w:rFonts w:ascii="Consolas" w:hAnsi="Consolas" w:cs="Consolas"/>
+                <w:color w:val="A31515"/>
+                <w:sz w:val="19"/>
+                <w:szCs w:val="19"/>
+              </w:rPr>
+            </w:pPr>
+            <w:r>
+              <w:rPr>
+                <w:rFonts w:ascii="Consolas" w:hAnsi="Consolas" w:cs="Consolas"/>
+                <w:color w:val="A31515"/>
+                <w:sz w:val="19"/>
+                <w:szCs w:val="19"/>
+              </w:rPr>
+              <w:t>Аудитория 322</w:t>
+            </w:r>
+          </w:p>
+        </w:tc>
+      </w:tr>
+      <w:tr>
+        <w:tc>
+          <w:tcPr>
+            <w:tcW w:w="9345" w:type="dxa"/>
+          </w:tcPr>
+          <w:p>
+            <w:pPr>
+              <w:rPr>
+                <w:rFonts w:ascii="Consolas" w:hAnsi="Consolas" w:cs="Consolas"/>
+                <w:color w:val="A31515"/>
+                <w:sz w:val="19"/>
+                <w:szCs w:val="19"/>
+              </w:rPr>
+            </w:pPr>
+            <w:r>
+              <w:rPr>
+                <w:rFonts w:ascii="Consolas" w:hAnsi="Consolas" w:cs="Consolas"/>
+                <w:color w:val="A31515"/>
+                <w:sz w:val="19"/>
+                <w:szCs w:val="19"/>
+              </w:rPr>
+              <w:t>Аудитория 333</w:t>
+            </w:r>
+          </w:p>
+        </w:tc>
+      </w:tr>
+      <w:tr>
+        <w:tc>
+          <w:tcPr>
+            <w:tcW w:w="9345" w:type="dxa"/>
+          </w:tcPr>
+          <w:p>
+            <w:pPr>
+              <w:rPr>
+                <w:rFonts w:ascii="Consolas" w:hAnsi="Consolas" w:cs="Consolas"/>
+                <w:color w:val="A31515"/>
+                <w:sz w:val="19"/>
+                <w:szCs w:val="19"/>
+              </w:rPr>
+            </w:pPr>
+            <w:r>
+              <w:rPr>
+                <w:rFonts w:ascii="Consolas" w:hAnsi="Consolas" w:cs="Consolas"/>
+                <w:color w:val="A31515"/>
+                <w:sz w:val="19"/>
+                <w:szCs w:val="19"/>
+              </w:rPr>
+              <w:t>Аудитория 342</w:t>
+            </w:r>
+          </w:p>
+        </w:tc>
+      </w:tr>
+      <w:tr>
+        <w:tc>
+          <w:tcPr>
+            <w:tcW w:w="9345" w:type="dxa"/>
+          </w:tcPr>
+          <w:p>
+            <w:pPr>
+              <w:rPr>
+                <w:rFonts w:ascii="Consolas" w:hAnsi="Consolas" w:cs="Consolas"/>
+                <w:color w:val="A31515"/>
+                <w:sz w:val="19"/>
+                <w:szCs w:val="19"/>
+              </w:rPr>
+            </w:pPr>
+            <w:r>
+              <w:rPr>
+                <w:rFonts w:ascii="Consolas" w:hAnsi="Consolas" w:cs="Consolas"/>
+                <w:color w:val="A31515"/>
+                <w:sz w:val="19"/>
+                <w:szCs w:val="19"/>
+              </w:rPr>
+              <w:t>Аудитория 348</w:t>
+            </w:r>
+          </w:p>
+        </w:tc>
+      </w:tr>
+      <w:tr>
+        <w:tc>
+          <w:tcPr>
+            <w:tcW w:w="9345" w:type="dxa"/>
+          </w:tcPr>
+          <w:p>
+            <w:pPr>
+              <w:rPr>
+                <w:rFonts w:ascii="Consolas" w:hAnsi="Consolas" w:cs="Consolas"/>
+                <w:color w:val="A31515"/>
+                <w:sz w:val="19"/>
+                <w:szCs w:val="19"/>
+              </w:rPr>
+            </w:pPr>
+            <w:r>
+              <w:rPr>
+                <w:rFonts w:ascii="Consolas" w:hAnsi="Consolas" w:cs="Consolas"/>
+                <w:color w:val="A31515"/>
+                <w:sz w:val="19"/>
+                <w:szCs w:val="19"/>
+              </w:rPr>
+              <w:t>Аудитория 348б</w:t>
+            </w:r>
+          </w:p>
+        </w:tc>
+      </w:tr>
+      <w:tr>
+        <w:tc>
+          <w:tcPr>
+            <w:tcW w:w="9345" w:type="dxa"/>
+          </w:tcPr>
+          <w:p>
+            <w:pPr>
+              <w:rPr>
+                <w:rFonts w:ascii="Consolas" w:hAnsi="Consolas" w:cs="Consolas"/>
+                <w:color w:val="A31515"/>
+                <w:sz w:val="19"/>
+                <w:szCs w:val="19"/>
+              </w:rPr>
+            </w:pPr>
+            <w:r>
+              <w:rPr>
+                <w:rFonts w:ascii="Consolas" w:hAnsi="Consolas" w:cs="Consolas"/>
+                <w:color w:val="A31515"/>
+                <w:sz w:val="19"/>
+                <w:szCs w:val="19"/>
+              </w:rPr>
+              <w:t>Аудитория 501</w:t>
+            </w:r>
+          </w:p>
+        </w:tc>
+      </w:tr>
+    </w:tbl>
+    <w:p/>
+    <w:tbl>
+      <w:tblPr>
+        <w:tblStyle w:val="a3"/>
+        <w:tblW w:w="0" w:type="auto"/>
+        <w:tblLook w:val="04A0" w:firstRow="1" w:lastRow="0" w:firstColumn="1" w:lastColumn="0" w:noHBand="0" w:noVBand="1"/>
+      </w:tblPr>
+      <w:tblGrid>
+        <w:gridCol w:w="9345"/>
+      </w:tblGrid>
+      <w:tr>
+        <w:tc>
+          <w:tcPr>
+            <w:tcW w:w="9345" w:type="dxa"/>
+          </w:tcPr>
+          <w:p>
+            <w:pPr>
+              <w:tabs>
+                <w:tab w:val="left" w:pos="2688"/>
+              </w:tabs>
+            </w:pPr>
+            <w:r>
+              <w:t>Показ</w:t>
+            </w:r>
+          </w:p>
+        </w:tc>
+      </w:tr>
+      <w:tr>
+        <w:tc>
+          <w:tcPr>
+            <w:tcW w:w="9345" w:type="dxa"/>
+          </w:tcPr>
+          <w:p>
+            <w:r>
+              <w:t>Рассказ</w:t>
+            </w:r>
+          </w:p>
+        </w:tc>
+      </w:tr>
+      <w:tr>
+        <w:tc>
+          <w:tcPr>
+            <w:tcW w:w="9345" w:type="dxa"/>
+          </w:tcPr>
+          <w:p>
+            <w:pPr>
+              <w:rPr>
+                <w:lang w:val="en-US"/>
+              </w:rPr>
+            </w:pPr>
+            <w:r>
+              <w:t>Тренировка</w:t>
+            </w:r>
+            <w:bookmarkStart w:id="0" w:name="_GoBack"/>
+            <w:bookmarkEnd w:id="0"/>
+          </w:p>
+        </w:tc>
+      </w:tr>
+    </w:tbl>
+    <w:p/>
     <w:sectPr>
       <w:pgSz w:w="11906" w:h="16838"/>
       <w:pgMar w:top="1134" w:right="850" w:bottom="1134" w:left="1701" w:header="708" w:footer="708" w:gutter="0"/>

</xml_diff>